<commit_message>
serverless & cross platform
maybe add performance also to serveless & cross platform foil ? would fit good there i think, cause no server = no configuration ( cause just read file ) = speed / good performance, since no intermediary process
</commit_message>
<xml_diff>
--- a/Data/Notes_Principles.docx
+++ b/Data/Notes_Principles.docx
@@ -1904,109 +1904,145 @@
           <w:lang w:val="en-US"/>
         </w:rPr>
       </w:pPr>
-    </w:p>
-    <w:p>
-      <w:pPr>
-        <w:rPr>
-          <w:rFonts w:ascii="Segoe UI" w:hAnsi="Segoe UI" w:cs="Segoe UI"/>
-          <w:color w:val="000000" w:themeColor="text1"/>
-          <w:sz w:val="21"/>
-          <w:szCs w:val="21"/>
-          <w:shd w:val="clear" w:color="auto" w:fill="FFFFFF"/>
-          <w:lang w:val="en-US"/>
-        </w:rPr>
-      </w:pPr>
-    </w:p>
-    <w:p>
-      <w:pPr>
-        <w:rPr>
-          <w:rFonts w:ascii="Segoe UI" w:hAnsi="Segoe UI" w:cs="Segoe UI"/>
-          <w:color w:val="000000" w:themeColor="text1"/>
-          <w:sz w:val="21"/>
-          <w:szCs w:val="21"/>
-          <w:shd w:val="clear" w:color="auto" w:fill="FFFFFF"/>
-          <w:lang w:val="en-US"/>
-        </w:rPr>
-      </w:pPr>
-    </w:p>
-    <w:p>
-      <w:pPr>
-        <w:rPr>
-          <w:rFonts w:ascii="Segoe UI" w:hAnsi="Segoe UI" w:cs="Segoe UI"/>
-          <w:color w:val="000000" w:themeColor="text1"/>
-          <w:sz w:val="21"/>
-          <w:szCs w:val="21"/>
-          <w:shd w:val="clear" w:color="auto" w:fill="FFFFFF"/>
-          <w:lang w:val="en-US"/>
-        </w:rPr>
-      </w:pPr>
-    </w:p>
-    <w:p>
-      <w:pPr>
-        <w:rPr>
-          <w:rFonts w:ascii="Segoe UI" w:hAnsi="Segoe UI" w:cs="Segoe UI"/>
-          <w:color w:val="000000" w:themeColor="text1"/>
-          <w:sz w:val="21"/>
-          <w:szCs w:val="21"/>
-          <w:shd w:val="clear" w:color="auto" w:fill="FFFFFF"/>
-          <w:lang w:val="en-US"/>
-        </w:rPr>
-      </w:pPr>
-    </w:p>
-    <w:p>
-      <w:pPr>
-        <w:rPr>
-          <w:rFonts w:ascii="Segoe UI" w:hAnsi="Segoe UI" w:cs="Segoe UI"/>
-          <w:color w:val="000000" w:themeColor="text1"/>
-          <w:sz w:val="21"/>
-          <w:szCs w:val="21"/>
-          <w:shd w:val="clear" w:color="auto" w:fill="FFFFFF"/>
-          <w:lang w:val="en-US"/>
-        </w:rPr>
-      </w:pPr>
-    </w:p>
-    <w:p>
-      <w:pPr>
-        <w:rPr>
-          <w:rFonts w:ascii="Segoe UI" w:hAnsi="Segoe UI" w:cs="Segoe UI"/>
-          <w:color w:val="000000" w:themeColor="text1"/>
-          <w:sz w:val="21"/>
-          <w:szCs w:val="21"/>
-          <w:shd w:val="clear" w:color="auto" w:fill="FFFFFF"/>
-          <w:lang w:val="en-US"/>
-        </w:rPr>
-      </w:pPr>
-    </w:p>
-    <w:p>
-      <w:pPr>
-        <w:rPr>
-          <w:rFonts w:ascii="Segoe UI" w:hAnsi="Segoe UI" w:cs="Segoe UI"/>
-          <w:color w:val="000000" w:themeColor="text1"/>
-          <w:sz w:val="21"/>
-          <w:szCs w:val="21"/>
-          <w:shd w:val="clear" w:color="auto" w:fill="FFFFFF"/>
-          <w:lang w:val="en-US"/>
-        </w:rPr>
-      </w:pPr>
-    </w:p>
-    <w:p>
-      <w:pPr>
-        <w:rPr>
-          <w:rFonts w:ascii="Segoe UI" w:hAnsi="Segoe UI" w:cs="Segoe UI"/>
-          <w:color w:val="000000" w:themeColor="text1"/>
-          <w:sz w:val="21"/>
-          <w:szCs w:val="21"/>
-          <w:shd w:val="clear" w:color="auto" w:fill="FFFFFF"/>
-          <w:lang w:val="en-US"/>
-        </w:rPr>
-      </w:pPr>
-    </w:p>
-    <w:p>
-      <w:pPr>
-        <w:rPr>
-          <w:rFonts w:ascii="Segoe UI" w:hAnsi="Segoe UI" w:cs="Segoe UI"/>
+      <w:r>
+        <w:rPr>
+          <w:rFonts w:ascii="Arial" w:hAnsi="Arial" w:cs="Arial"/>
           <w:b/>
           <w:bCs/>
+          <w:color w:val="BDC1C6"/>
+          <w:sz w:val="21"/>
+          <w:szCs w:val="21"/>
+          <w:shd w:val="clear" w:color="auto" w:fill="202124"/>
+        </w:rPr>
+        <w:t>.sqlite, .sqlite3, .db, .db3, .s3db, .sl3</w:t>
+      </w:r>
+    </w:p>
+    <w:p>
+      <w:pPr>
+        <w:rPr>
+          <w:rFonts w:ascii="Segoe UI" w:hAnsi="Segoe UI" w:cs="Segoe UI"/>
+          <w:color w:val="000000" w:themeColor="text1"/>
+          <w:sz w:val="21"/>
+          <w:szCs w:val="21"/>
+          <w:shd w:val="clear" w:color="auto" w:fill="FFFFFF"/>
+          <w:lang w:val="en-US"/>
+        </w:rPr>
+      </w:pPr>
+    </w:p>
+    <w:p>
+      <w:pPr>
+        <w:rPr>
+          <w:rFonts w:ascii="Segoe UI" w:hAnsi="Segoe UI" w:cs="Segoe UI"/>
+          <w:color w:val="000000" w:themeColor="text1"/>
+          <w:sz w:val="21"/>
+          <w:szCs w:val="21"/>
+          <w:shd w:val="clear" w:color="auto" w:fill="FFFFFF"/>
+          <w:lang w:val="en-US"/>
+        </w:rPr>
+      </w:pPr>
+    </w:p>
+    <w:p>
+      <w:pPr>
+        <w:rPr>
+          <w:rFonts w:ascii="Segoe UI" w:hAnsi="Segoe UI" w:cs="Segoe UI"/>
+          <w:color w:val="000000" w:themeColor="text1"/>
+          <w:sz w:val="21"/>
+          <w:szCs w:val="21"/>
+          <w:shd w:val="clear" w:color="auto" w:fill="FFFFFF"/>
+          <w:lang w:val="en-US"/>
+        </w:rPr>
+      </w:pPr>
+    </w:p>
+    <w:p>
+      <w:pPr>
+        <w:rPr>
+          <w:rFonts w:ascii="Segoe UI" w:hAnsi="Segoe UI" w:cs="Segoe UI"/>
+          <w:color w:val="000000" w:themeColor="text1"/>
+          <w:sz w:val="21"/>
+          <w:szCs w:val="21"/>
+          <w:shd w:val="clear" w:color="auto" w:fill="FFFFFF"/>
+          <w:lang w:val="en-US"/>
+        </w:rPr>
+      </w:pPr>
+    </w:p>
+    <w:p>
+      <w:pPr>
+        <w:rPr>
+          <w:rFonts w:ascii="Segoe UI" w:hAnsi="Segoe UI" w:cs="Segoe UI"/>
+          <w:color w:val="000000" w:themeColor="text1"/>
+          <w:sz w:val="21"/>
+          <w:szCs w:val="21"/>
+          <w:shd w:val="clear" w:color="auto" w:fill="FFFFFF"/>
+          <w:lang w:val="en-US"/>
+        </w:rPr>
+      </w:pPr>
+    </w:p>
+    <w:p>
+      <w:pPr>
+        <w:rPr>
+          <w:rFonts w:ascii="Segoe UI" w:hAnsi="Segoe UI" w:cs="Segoe UI"/>
+          <w:color w:val="000000" w:themeColor="text1"/>
+          <w:sz w:val="21"/>
+          <w:szCs w:val="21"/>
+          <w:shd w:val="clear" w:color="auto" w:fill="FFFFFF"/>
+          <w:lang w:val="en-US"/>
+        </w:rPr>
+      </w:pPr>
+    </w:p>
+    <w:p>
+      <w:pPr>
+        <w:rPr>
+          <w:rFonts w:ascii="Segoe UI" w:hAnsi="Segoe UI" w:cs="Segoe UI"/>
+          <w:color w:val="000000" w:themeColor="text1"/>
+          <w:sz w:val="21"/>
+          <w:szCs w:val="21"/>
+          <w:shd w:val="clear" w:color="auto" w:fill="FFFFFF"/>
+          <w:lang w:val="en-US"/>
+        </w:rPr>
+      </w:pPr>
+    </w:p>
+    <w:p>
+      <w:pPr>
+        <w:rPr>
+          <w:rFonts w:ascii="Segoe UI" w:hAnsi="Segoe UI" w:cs="Segoe UI"/>
+          <w:color w:val="000000" w:themeColor="text1"/>
+          <w:sz w:val="21"/>
+          <w:szCs w:val="21"/>
+          <w:shd w:val="clear" w:color="auto" w:fill="FFFFFF"/>
+          <w:lang w:val="en-US"/>
+        </w:rPr>
+      </w:pPr>
+    </w:p>
+    <w:p>
+      <w:pPr>
+        <w:rPr>
+          <w:rFonts w:ascii="Segoe UI" w:hAnsi="Segoe UI" w:cs="Segoe UI"/>
+          <w:color w:val="000000" w:themeColor="text1"/>
+          <w:sz w:val="21"/>
+          <w:szCs w:val="21"/>
+          <w:shd w:val="clear" w:color="auto" w:fill="FFFFFF"/>
+          <w:lang w:val="en-US"/>
+        </w:rPr>
+      </w:pPr>
+    </w:p>
+    <w:p>
+      <w:pPr>
+        <w:rPr>
+          <w:rFonts w:ascii="Segoe UI" w:hAnsi="Segoe UI" w:cs="Segoe UI"/>
+          <w:color w:val="000000" w:themeColor="text1"/>
+          <w:sz w:val="21"/>
+          <w:szCs w:val="21"/>
+          <w:shd w:val="clear" w:color="auto" w:fill="FFFFFF"/>
+          <w:lang w:val="en-US"/>
+        </w:rPr>
+      </w:pPr>
+    </w:p>
+    <w:p>
+      <w:pPr>
+        <w:rPr>
+          <w:rFonts w:ascii="Segoe UI" w:hAnsi="Segoe UI" w:cs="Segoe UI"/>
+          <w:b/>
+          <w:bCs/>
           <w:color w:val="000000" w:themeColor="text1"/>
           <w:sz w:val="28"/>
           <w:szCs w:val="28"/>
@@ -2025,7 +2061,6 @@
           <w:shd w:val="clear" w:color="auto" w:fill="FFFFFF"/>
           <w:lang w:val="en-US"/>
         </w:rPr>
-        <w:lastRenderedPageBreak/>
         <w:t xml:space="preserve">SQL vs </w:t>
       </w:r>
       <w:proofErr w:type="spellStart"/>
@@ -2434,7 +2469,40 @@
           <w:shd w:val="clear" w:color="auto" w:fill="FFFFFF"/>
           <w:lang w:val="en-US"/>
         </w:rPr>
-        <w:t xml:space="preserve"> small, fast, reliable</w:t>
+        <w:t xml:space="preserve"> small, fast, </w:t>
+      </w:r>
+      <w:r>
+        <w:rPr>
+          <w:rFonts w:ascii="Segoe UI" w:hAnsi="Segoe UI" w:cs="Segoe UI"/>
+          <w:color w:val="000000" w:themeColor="text1"/>
+          <w:sz w:val="21"/>
+          <w:szCs w:val="21"/>
+          <w:shd w:val="clear" w:color="auto" w:fill="FFFFFF"/>
+          <w:lang w:val="en-US"/>
+        </w:rPr>
+        <w:t>(</w:t>
+      </w:r>
+      <w:r>
+        <w:rPr>
+          <w:rFonts w:ascii="Segoe UI" w:hAnsi="Segoe UI" w:cs="Segoe UI"/>
+          <w:color w:val="000000" w:themeColor="text1"/>
+          <w:sz w:val="21"/>
+          <w:szCs w:val="21"/>
+          <w:shd w:val="clear" w:color="auto" w:fill="FFFFFF"/>
+          <w:lang w:val="en-US"/>
+        </w:rPr>
+        <w:t>reliable</w:t>
+      </w:r>
+      <w:r>
+        <w:rPr>
+          <w:rFonts w:ascii="Segoe UI" w:hAnsi="Segoe UI" w:cs="Segoe UI"/>
+          <w:color w:val="000000" w:themeColor="text1"/>
+          <w:sz w:val="21"/>
+          <w:szCs w:val="21"/>
+          <w:shd w:val="clear" w:color="auto" w:fill="FFFFFF"/>
+          <w:lang w:val="en-US"/>
+        </w:rPr>
+        <w:t>)</w:t>
       </w:r>
     </w:p>
     <w:p>
@@ -2521,7 +2589,19 @@
           <w:shd w:val="clear" w:color="auto" w:fill="FFFFFF"/>
           <w:lang w:val="en-US"/>
         </w:rPr>
-        <w:t xml:space="preserve">In General different use cases, big / enterprise applications and projects  </w:t>
+        <w:t xml:space="preserve">In General different use cases, big / enterprise applications and </w:t>
+      </w:r>
+      <w:proofErr w:type="gramStart"/>
+      <w:r>
+        <w:rPr>
+          <w:rFonts w:ascii="Segoe UI" w:hAnsi="Segoe UI" w:cs="Segoe UI"/>
+          <w:color w:val="000000" w:themeColor="text1"/>
+          <w:sz w:val="21"/>
+          <w:szCs w:val="21"/>
+          <w:shd w:val="clear" w:color="auto" w:fill="FFFFFF"/>
+          <w:lang w:val="en-US"/>
+        </w:rPr>
+        <w:t xml:space="preserve">projects  </w:t>
       </w:r>
       <w:r>
         <w:rPr>
@@ -2536,6 +2616,7 @@
         </w:rPr>
         <w:t>vs</w:t>
       </w:r>
+      <w:proofErr w:type="gramEnd"/>
       <w:r>
         <w:rPr>
           <w:rFonts w:ascii="Segoe UI" w:hAnsi="Segoe UI" w:cs="Segoe UI"/>
@@ -2550,6 +2631,7 @@
     </w:p>
     <w:p>
       <w:pPr>
+        <w:ind w:left="360"/>
         <w:rPr>
           <w:rFonts w:ascii="Segoe UI" w:hAnsi="Segoe UI" w:cs="Segoe UI"/>
           <w:color w:val="000000" w:themeColor="text1"/>

</xml_diff>